<commit_message>
Creation des pages 2
</commit_message>
<xml_diff>
--- a/Pages et Tables.docx
+++ b/Pages et Tables.docx
@@ -174,10 +174,7 @@
         </w:numPr>
       </w:pPr>
       <w:r>
-        <w:t>Patient</w:t>
-      </w:r>
-      <w:r>
-        <w:t xml:space="preserve"> </w:t>
+        <w:t xml:space="preserve">Patient </w:t>
       </w:r>
       <w:r>
         <w:t>-&gt; Rendez-vous</w:t>
@@ -482,10 +479,28 @@
         <w:t>ous</w:t>
       </w:r>
       <w:r>
-        <w:t xml:space="preserve"> (Patient)</w:t>
+        <w:t xml:space="preserve"> (Patient</w:t>
+      </w:r>
+      <w:r>
+        <w:t>/Médecin</w:t>
+      </w:r>
+      <w:r>
+        <w:t>)</w:t>
       </w:r>
       <w:r>
         <w:t> :</w:t>
+      </w:r>
+    </w:p>
+    <w:p>
+      <w:pPr>
+        <w:pStyle w:val="Paragraphedeliste"/>
+        <w:numPr>
+          <w:ilvl w:val="0"/>
+          <w:numId w:val="11"/>
+        </w:numPr>
+      </w:pPr>
+      <w:r>
+        <w:t>Chat</w:t>
       </w:r>
     </w:p>
     <w:p>
@@ -558,6 +573,18 @@
       <w:pPr>
         <w:pStyle w:val="Paragraphedeliste"/>
         <w:numPr>
+          <w:ilvl w:val="1"/>
+          <w:numId w:val="11"/>
+        </w:numPr>
+      </w:pPr>
+      <w:r>
+        <w:t>Infos Patient</w:t>
+      </w:r>
+    </w:p>
+    <w:p>
+      <w:pPr>
+        <w:pStyle w:val="Paragraphedeliste"/>
+        <w:numPr>
           <w:ilvl w:val="0"/>
           <w:numId w:val="11"/>
         </w:numPr>
@@ -669,74 +696,6 @@
       </w:pPr>
       <w:r>
         <w:t>Modifier</w:t>
-      </w:r>
-    </w:p>
-    <w:p>
-      <w:r>
-        <w:t xml:space="preserve">Page </w:t>
-      </w:r>
-      <w:r>
-        <w:t>RDV (Médecin)</w:t>
-      </w:r>
-    </w:p>
-    <w:p>
-      <w:pPr>
-        <w:pStyle w:val="Paragraphedeliste"/>
-        <w:numPr>
-          <w:ilvl w:val="0"/>
-          <w:numId w:val="13"/>
-        </w:numPr>
-      </w:pPr>
-      <w:r>
-        <w:t>Chat</w:t>
-      </w:r>
-    </w:p>
-    <w:p>
-      <w:pPr>
-        <w:pStyle w:val="Paragraphedeliste"/>
-        <w:numPr>
-          <w:ilvl w:val="0"/>
-          <w:numId w:val="13"/>
-        </w:numPr>
-      </w:pPr>
-      <w:r>
-        <w:t>Calendrier</w:t>
-      </w:r>
-    </w:p>
-    <w:p>
-      <w:pPr>
-        <w:pStyle w:val="Paragraphedeliste"/>
-        <w:numPr>
-          <w:ilvl w:val="1"/>
-          <w:numId w:val="13"/>
-        </w:numPr>
-      </w:pPr>
-      <w:r>
-        <w:t>Date</w:t>
-      </w:r>
-    </w:p>
-    <w:p>
-      <w:pPr>
-        <w:pStyle w:val="Paragraphedeliste"/>
-        <w:numPr>
-          <w:ilvl w:val="1"/>
-          <w:numId w:val="13"/>
-        </w:numPr>
-      </w:pPr>
-      <w:r>
-        <w:t>Heure</w:t>
-      </w:r>
-    </w:p>
-    <w:p>
-      <w:pPr>
-        <w:pStyle w:val="Paragraphedeliste"/>
-        <w:numPr>
-          <w:ilvl w:val="1"/>
-          <w:numId w:val="13"/>
-        </w:numPr>
-      </w:pPr>
-      <w:r>
-        <w:t>Infos Patient</w:t>
       </w:r>
     </w:p>
     <w:p>
@@ -955,58 +914,58 @@
     <w:p/>
     <w:p>
       <w:r>
+        <w:t>Médecins</w:t>
+      </w:r>
+      <w:r>
+        <w:t> :</w:t>
+      </w:r>
+    </w:p>
+    <w:p>
+      <w:pPr>
+        <w:pStyle w:val="Paragraphedeliste"/>
+        <w:numPr>
+          <w:ilvl w:val="0"/>
+          <w:numId w:val="16"/>
+        </w:numPr>
+      </w:pPr>
+      <w:r>
+        <w:t>ID</w:t>
+      </w:r>
+    </w:p>
+    <w:p>
+      <w:pPr>
+        <w:pStyle w:val="Paragraphedeliste"/>
+        <w:numPr>
+          <w:ilvl w:val="0"/>
+          <w:numId w:val="16"/>
+        </w:numPr>
+      </w:pPr>
+      <w:r>
+        <w:t>Nom</w:t>
+      </w:r>
+    </w:p>
+    <w:p>
+      <w:pPr>
+        <w:pStyle w:val="Paragraphedeliste"/>
+        <w:numPr>
+          <w:ilvl w:val="0"/>
+          <w:numId w:val="16"/>
+        </w:numPr>
+      </w:pPr>
+      <w:r>
+        <w:t>Prénom</w:t>
+      </w:r>
+    </w:p>
+    <w:p>
+      <w:pPr>
+        <w:pStyle w:val="Paragraphedeliste"/>
+        <w:numPr>
+          <w:ilvl w:val="0"/>
+          <w:numId w:val="16"/>
+        </w:numPr>
+      </w:pPr>
+      <w:r>
         <w:lastRenderedPageBreak/>
-        <w:t>Médecins</w:t>
-      </w:r>
-      <w:r>
-        <w:t> :</w:t>
-      </w:r>
-    </w:p>
-    <w:p>
-      <w:pPr>
-        <w:pStyle w:val="Paragraphedeliste"/>
-        <w:numPr>
-          <w:ilvl w:val="0"/>
-          <w:numId w:val="16"/>
-        </w:numPr>
-      </w:pPr>
-      <w:r>
-        <w:t>ID</w:t>
-      </w:r>
-    </w:p>
-    <w:p>
-      <w:pPr>
-        <w:pStyle w:val="Paragraphedeliste"/>
-        <w:numPr>
-          <w:ilvl w:val="0"/>
-          <w:numId w:val="16"/>
-        </w:numPr>
-      </w:pPr>
-      <w:r>
-        <w:t>Nom</w:t>
-      </w:r>
-    </w:p>
-    <w:p>
-      <w:pPr>
-        <w:pStyle w:val="Paragraphedeliste"/>
-        <w:numPr>
-          <w:ilvl w:val="0"/>
-          <w:numId w:val="16"/>
-        </w:numPr>
-      </w:pPr>
-      <w:r>
-        <w:t>Prénom</w:t>
-      </w:r>
-    </w:p>
-    <w:p>
-      <w:pPr>
-        <w:pStyle w:val="Paragraphedeliste"/>
-        <w:numPr>
-          <w:ilvl w:val="0"/>
-          <w:numId w:val="16"/>
-        </w:numPr>
-      </w:pPr>
-      <w:r>
         <w:t>Spé</w:t>
       </w:r>
     </w:p>
@@ -1415,43 +1374,43 @@
     <w:p/>
     <w:p>
       <w:r>
+        <w:t>CB :</w:t>
+      </w:r>
+    </w:p>
+    <w:p>
+      <w:pPr>
+        <w:pStyle w:val="Paragraphedeliste"/>
+        <w:numPr>
+          <w:ilvl w:val="0"/>
+          <w:numId w:val="16"/>
+        </w:numPr>
+      </w:pPr>
+      <w:r>
+        <w:t>Numéro CB</w:t>
+      </w:r>
+    </w:p>
+    <w:p>
+      <w:pPr>
+        <w:pStyle w:val="Paragraphedeliste"/>
+        <w:numPr>
+          <w:ilvl w:val="0"/>
+          <w:numId w:val="16"/>
+        </w:numPr>
+      </w:pPr>
+      <w:r>
+        <w:t>Type Carte</w:t>
+      </w:r>
+    </w:p>
+    <w:p>
+      <w:pPr>
+        <w:pStyle w:val="Paragraphedeliste"/>
+        <w:numPr>
+          <w:ilvl w:val="0"/>
+          <w:numId w:val="16"/>
+        </w:numPr>
+      </w:pPr>
+      <w:r>
         <w:lastRenderedPageBreak/>
-        <w:t>CB :</w:t>
-      </w:r>
-    </w:p>
-    <w:p>
-      <w:pPr>
-        <w:pStyle w:val="Paragraphedeliste"/>
-        <w:numPr>
-          <w:ilvl w:val="0"/>
-          <w:numId w:val="16"/>
-        </w:numPr>
-      </w:pPr>
-      <w:r>
-        <w:t>Numéro CB</w:t>
-      </w:r>
-    </w:p>
-    <w:p>
-      <w:pPr>
-        <w:pStyle w:val="Paragraphedeliste"/>
-        <w:numPr>
-          <w:ilvl w:val="0"/>
-          <w:numId w:val="16"/>
-        </w:numPr>
-      </w:pPr>
-      <w:r>
-        <w:t>Type Carte</w:t>
-      </w:r>
-    </w:p>
-    <w:p>
-      <w:pPr>
-        <w:pStyle w:val="Paragraphedeliste"/>
-        <w:numPr>
-          <w:ilvl w:val="0"/>
-          <w:numId w:val="16"/>
-        </w:numPr>
-      </w:pPr>
-      <w:r>
         <w:t>Nom</w:t>
       </w:r>
     </w:p>

</xml_diff>